<commit_message>
tercer commit propuesta de solución
</commit_message>
<xml_diff>
--- a/Analisis.docx
+++ b/Analisis.docx
@@ -74,7 +74,7 @@
           <wp:inline distB="114300" distT="114300" distL="114300" distR="114300">
             <wp:extent cx="5731200" cy="7048500"/>
             <wp:effectExtent b="0" l="0" r="0" t="0"/>
-            <wp:docPr id="3" name="image1.jpg"/>
+            <wp:docPr id="4" name="image1.jpg"/>
             <a:graphic>
               <a:graphicData uri="http://schemas.openxmlformats.org/drawingml/2006/picture">
                 <pic:pic>
@@ -162,18 +162,65 @@
         <w:rPr/>
         <w:drawing>
           <wp:inline distB="114300" distT="114300" distL="114300" distR="114300">
-            <wp:extent cx="5731200" cy="2705100"/>
+            <wp:extent cx="5731200" cy="3213100"/>
             <wp:effectExtent b="0" l="0" r="0" t="0"/>
-            <wp:docPr id="1" name="image3.jpg"/>
+            <wp:docPr id="1" name="image4.jpg"/>
             <a:graphic>
               <a:graphicData uri="http://schemas.openxmlformats.org/drawingml/2006/picture">
                 <pic:pic>
                   <pic:nvPicPr>
-                    <pic:cNvPr id="0" name="image3.jpg"/>
+                    <pic:cNvPr id="0" name="image4.jpg"/>
                     <pic:cNvPicPr preferRelativeResize="0"/>
                   </pic:nvPicPr>
                   <pic:blipFill>
                     <a:blip r:embed="rId7"/>
+                    <a:srcRect b="0" l="0" r="0" t="0"/>
+                    <a:stretch>
+                      <a:fillRect/>
+                    </a:stretch>
+                  </pic:blipFill>
+                  <pic:spPr>
+                    <a:xfrm>
+                      <a:off x="0" y="0"/>
+                      <a:ext cx="5731200" cy="3213100"/>
+                    </a:xfrm>
+                    <a:prstGeom prst="rect"/>
+                    <a:ln/>
+                  </pic:spPr>
+                </pic:pic>
+              </a:graphicData>
+            </a:graphic>
+          </wp:inline>
+        </w:drawing>
+      </w:r>
+      <w:r>
+        <w:rPr>
+          <w:rtl w:val="0"/>
+        </w:rPr>
+      </w:r>
+      <w:r>
+        <w:drawing>
+          <wp:anchor allowOverlap="1" behindDoc="0" distB="114300" distT="114300" distL="114300" distR="114300" hidden="0" layoutInCell="1" locked="0" relativeHeight="0" simplePos="0">
+            <wp:simplePos x="0" y="0"/>
+            <wp:positionH relativeFrom="column">
+              <wp:posOffset>152400</wp:posOffset>
+            </wp:positionH>
+            <wp:positionV relativeFrom="paragraph">
+              <wp:posOffset>2085975</wp:posOffset>
+            </wp:positionV>
+            <wp:extent cx="5731200" cy="2705100"/>
+            <wp:effectExtent b="0" l="0" r="0" t="0"/>
+            <wp:wrapSquare wrapText="bothSides" distB="114300" distT="114300" distL="114300" distR="114300"/>
+            <wp:docPr id="3" name="image2.jpg"/>
+            <a:graphic>
+              <a:graphicData uri="http://schemas.openxmlformats.org/drawingml/2006/picture">
+                <pic:pic>
+                  <pic:nvPicPr>
+                    <pic:cNvPr id="0" name="image2.jpg"/>
+                    <pic:cNvPicPr preferRelativeResize="0"/>
+                  </pic:nvPicPr>
+                  <pic:blipFill>
+                    <a:blip r:embed="rId8"/>
                     <a:srcRect b="0" l="0" r="0" t="0"/>
                     <a:stretch>
                       <a:fillRect/>
@@ -190,13 +237,8 @@
                 </pic:pic>
               </a:graphicData>
             </a:graphic>
-          </wp:inline>
+          </wp:anchor>
         </w:drawing>
-      </w:r>
-      <w:r>
-        <w:rPr>
-          <w:rtl w:val="0"/>
-        </w:rPr>
       </w:r>
       <w:r>
         <w:drawing>
@@ -211,16 +253,16 @@
             <wp:extent cx="5731200" cy="1562100"/>
             <wp:effectExtent b="0" l="0" r="0" t="0"/>
             <wp:wrapSquare wrapText="bothSides" distB="114300" distT="114300" distL="114300" distR="114300"/>
-            <wp:docPr id="2" name="image2.jpg"/>
+            <wp:docPr id="2" name="image3.jpg"/>
             <a:graphic>
               <a:graphicData uri="http://schemas.openxmlformats.org/drawingml/2006/picture">
                 <pic:pic>
                   <pic:nvPicPr>
-                    <pic:cNvPr id="0" name="image2.jpg"/>
+                    <pic:cNvPr id="0" name="image3.jpg"/>
                     <pic:cNvPicPr preferRelativeResize="0"/>
                   </pic:nvPicPr>
                   <pic:blipFill>
-                    <a:blip r:embed="rId8"/>
+                    <a:blip r:embed="rId9"/>
                     <a:srcRect b="0" l="0" r="0" t="0"/>
                     <a:stretch>
                       <a:fillRect/>

</xml_diff>